<commit_message>
Address/post address change script improved and fixed.
</commit_message>
<xml_diff>
--- a/reports/templates/address_change_common_tm.docx
+++ b/reports/templates/address_change_common_tm.docx
@@ -327,80 +327,120 @@
         <w:pStyle w:val="Normal"/>
         <w:ind w:left="4678" w:hanging="0"/>
         <w:rPr>
-          <w:sz w:val="22"/>
-          <w:szCs w:val="22"/>
-        </w:rPr>
-      </w:pPr>
-      <w:r>
-        <w:rPr>
-          <w:sz w:val="22"/>
-          <w:szCs w:val="22"/>
-        </w:rPr>
-        <w:t xml:space="preserve">ОГРН </w:t>
-      </w:r>
+          <w:b w:val="false"/>
+          <w:b w:val="false"/>
+          <w:bCs w:val="false"/>
+        </w:rPr>
+      </w:pPr>
+      <w:r>
+        <w:rPr>
+          <w:b w:val="false"/>
+          <w:bCs w:val="false"/>
+        </w:rPr>
+        <w:t>{% if is_legal %}</w:t>
+      </w:r>
+    </w:p>
+    <w:p>
+      <w:pPr>
+        <w:pStyle w:val="Normal"/>
+        <w:ind w:left="4678" w:hanging="0"/>
+        <w:rPr>
+          <w:sz w:val="22"/>
+          <w:szCs w:val="22"/>
+        </w:rPr>
+      </w:pPr>
+      <w:r>
+        <w:rPr>
+          <w:sz w:val="22"/>
+          <w:szCs w:val="22"/>
+        </w:rPr>
+        <w:t>ОГРН {{ ogrn }}</w:t>
+      </w:r>
+    </w:p>
+    <w:p>
+      <w:pPr>
+        <w:pStyle w:val="Normal"/>
+        <w:ind w:left="4678" w:hanging="0"/>
+        <w:rPr>
+          <w:sz w:val="22"/>
+          <w:szCs w:val="22"/>
+        </w:rPr>
+      </w:pPr>
+      <w:r>
+        <w:rPr>
+          <w:sz w:val="22"/>
+          <w:szCs w:val="22"/>
+        </w:rPr>
+        <w:t>ИНН {{ inn }} КПП {{ kpp }}</w:t>
+      </w:r>
+    </w:p>
+    <w:p>
+      <w:pPr>
+        <w:pStyle w:val="Normal"/>
+        <w:ind w:left="4678" w:hanging="0"/>
+        <w:rPr>
+          <w:sz w:val="22"/>
+          <w:szCs w:val="22"/>
+        </w:rPr>
+      </w:pPr>
+      <w:r>
+        <w:rPr>
+          <w:sz w:val="22"/>
+          <w:szCs w:val="22"/>
+        </w:rPr>
+        <w:t>{% else %}</w:t>
+      </w:r>
+    </w:p>
+    <w:p>
+      <w:pPr>
+        <w:pStyle w:val="Normal"/>
+        <w:ind w:left="4678" w:hanging="0"/>
+        <w:rPr>
+          <w:sz w:val="22"/>
+          <w:szCs w:val="22"/>
+        </w:rPr>
+      </w:pPr>
+      <w:r>
+        <w:rPr>
+          <w:sz w:val="22"/>
+          <w:szCs w:val="22"/>
+        </w:rPr>
+        <w:t>ОГРНИП {{ ogrn }}</w:t>
+      </w:r>
+    </w:p>
+    <w:p>
+      <w:pPr>
+        <w:pStyle w:val="Normal"/>
+        <w:ind w:left="4678" w:hanging="0"/>
+        <w:rPr>
+          <w:sz w:val="22"/>
+          <w:szCs w:val="22"/>
+        </w:rPr>
+      </w:pPr>
+      <w:r>
+        <w:rPr>
+          <w:sz w:val="22"/>
+          <w:szCs w:val="22"/>
+        </w:rPr>
+        <w:t>ИНН {{ inn }}</w:t>
+      </w:r>
+    </w:p>
+    <w:p>
+      <w:pPr>
+        <w:pStyle w:val="Normal"/>
+        <w:ind w:left="4678" w:hanging="0"/>
+        <w:rPr>
+          <w:sz w:val="22"/>
+          <w:szCs w:val="22"/>
+        </w:rPr>
+      </w:pPr>
       <w:r>
         <w:rPr>
           <w:sz w:val="22"/>
           <w:szCs w:val="22"/>
           <w:lang w:val="en-US"/>
         </w:rPr>
-        <w:t>{{ ogrn }}</w:t>
-      </w:r>
-    </w:p>
-    <w:p>
-      <w:pPr>
-        <w:pStyle w:val="Normal"/>
-        <w:ind w:left="4678" w:hanging="0"/>
-        <w:rPr>
-          <w:sz w:val="22"/>
-          <w:szCs w:val="22"/>
-        </w:rPr>
-      </w:pPr>
-      <w:r>
-        <w:rPr>
-          <w:sz w:val="22"/>
-          <w:szCs w:val="22"/>
-        </w:rPr>
-        <w:t>ИНН</w:t>
-      </w:r>
-      <w:r>
-        <w:rPr>
-          <w:sz w:val="22"/>
-          <w:szCs w:val="22"/>
-          <w:lang w:val="en-US"/>
-        </w:rPr>
-        <w:t xml:space="preserve"> </w:t>
-      </w:r>
-      <w:r>
-        <w:rPr>
-          <w:sz w:val="22"/>
-          <w:szCs w:val="22"/>
-          <w:lang w:val="en-US"/>
-        </w:rPr>
-        <w:t>{{ inn }}</w:t>
-      </w:r>
-      <w:r>
-        <w:rPr>
-          <w:sz w:val="22"/>
-          <w:szCs w:val="22"/>
-          <w:lang w:val="en-US"/>
-        </w:rPr>
-        <w:t xml:space="preserve"> </w:t>
-      </w:r>
-      <w:r>
-        <w:rPr>
-          <w:sz w:val="22"/>
-          <w:szCs w:val="22"/>
-        </w:rPr>
-        <w:t xml:space="preserve">КПП </w:t>
-      </w:r>
-      <w:r>
-        <w:rPr>
-          <w:sz w:val="22"/>
-          <w:szCs w:val="22"/>
-          <w:lang w:val="en-US"/>
-        </w:rPr>
-        <w:t>{{ kpp }}</w:t>
+        <w:t>{% endif %}</w:t>
       </w:r>
     </w:p>
     <w:p>
@@ -534,14 +574,14 @@
         <w:tblLook w:val="0000" w:noHBand="0" w:noVBand="0" w:firstColumn="0" w:lastRow="0" w:lastColumn="0" w:firstRow="0"/>
       </w:tblPr>
       <w:tblGrid>
-        <w:gridCol w:w="254"/>
-        <w:gridCol w:w="9781"/>
+        <w:gridCol w:w="250"/>
+        <w:gridCol w:w="9785"/>
       </w:tblGrid>
       <w:tr>
         <w:trPr/>
         <w:tc>
           <w:tcPr>
-            <w:tcW w:w="254" w:type="dxa"/>
+            <w:tcW w:w="250" w:type="dxa"/>
             <w:tcBorders>
               <w:top w:val="single" w:sz="4" w:space="0" w:color="000000"/>
               <w:left w:val="single" w:sz="4" w:space="0" w:color="000000"/>
@@ -571,7 +611,7 @@
         </w:tc>
         <w:tc>
           <w:tcPr>
-            <w:tcW w:w="9781" w:type="dxa"/>
+            <w:tcW w:w="9785" w:type="dxa"/>
             <w:tcBorders>
               <w:left w:val="single" w:sz="4" w:space="0" w:color="000000"/>
             </w:tcBorders>
@@ -663,7 +703,7 @@
                 <w:szCs w:val="22"/>
                 <w:lang w:val="en-US"/>
               </w:rPr>
-              <w:t>{{ trademark_name }}</w:t>
+              <w:t>{{ obj_name }}</w:t>
             </w:r>
             <w:r>
               <w:rPr>
@@ -678,7 +718,7 @@
                 <w:szCs w:val="22"/>
                 <w:lang w:val="en-US"/>
               </w:rPr>
-              <w:t>{{ trademark_number }}</w:t>
+              <w:t>{{ obj_number }}</w:t>
             </w:r>
           </w:p>
         </w:tc>
@@ -701,7 +741,7 @@
     </w:p>
     <w:tbl>
       <w:tblPr>
-        <w:tblW w:w="6833" w:type="dxa"/>
+        <w:tblW w:w="7915" w:type="dxa"/>
         <w:jc w:val="left"/>
         <w:tblInd w:w="0" w:type="dxa"/>
         <w:tblLayout w:type="fixed"/>
@@ -716,7 +756,7 @@
       <w:tblGrid>
         <w:gridCol w:w="254"/>
         <w:gridCol w:w="5303"/>
-        <w:gridCol w:w="1276"/>
+        <w:gridCol w:w="2358"/>
       </w:tblGrid>
       <w:tr>
         <w:trPr/>
@@ -780,7 +820,7 @@
         </w:tc>
         <w:tc>
           <w:tcPr>
-            <w:tcW w:w="1276" w:type="dxa"/>
+            <w:tcW w:w="2358" w:type="dxa"/>
             <w:tcBorders>
               <w:bottom w:val="single" w:sz="4" w:space="0" w:color="000000"/>
             </w:tcBorders>
@@ -803,7 +843,7 @@
                 <w:szCs w:val="22"/>
                 <w:lang w:val="en-US"/>
               </w:rPr>
-              <w:t>{{ trademark_number }}</w:t>
+              <w:t>{{ obj_number }}</w:t>
             </w:r>
           </w:p>
         </w:tc>
@@ -1003,7 +1043,7 @@
           <w:top w:val="single" w:sz="4" w:space="1" w:color="000000"/>
         </w:pBdr>
         <w:spacing w:before="0" w:after="240"/>
-        <w:jc w:val="center"/>
+        <w:jc w:val="left"/>
         <w:rPr>
           <w:i/>
           <w:i/>
@@ -1019,6 +1059,138 @@
         </w:rPr>
         <w:t>(приводится новый адрес места нахождения или адрес места жительства, для иностранных лиц указывается официальное</w:t>
         <w:br/>
+      </w:r>
+      <w:r>
+        <w:rPr>
+          <w:i w:val="false"/>
+          <w:iCs w:val="false"/>
+          <w:sz w:val="16"/>
+          <w:szCs w:val="16"/>
+        </w:rPr>
+        <w:t>{% if new_post %}</w:t>
+      </w:r>
+    </w:p>
+    <w:tbl>
+      <w:tblPr>
+        <w:tblW w:w="10085" w:type="dxa"/>
+        <w:jc w:val="left"/>
+        <w:tblInd w:w="0" w:type="dxa"/>
+        <w:tblLayout w:type="fixed"/>
+        <w:tblCellMar>
+          <w:top w:w="0" w:type="dxa"/>
+          <w:left w:w="28" w:type="dxa"/>
+          <w:bottom w:w="0" w:type="dxa"/>
+          <w:right w:w="28" w:type="dxa"/>
+        </w:tblCellMar>
+        <w:tblLook w:val="0000" w:noHBand="0" w:noVBand="0" w:firstColumn="0" w:lastRow="0" w:lastColumn="0" w:firstRow="0"/>
+      </w:tblPr>
+      <w:tblGrid>
+        <w:gridCol w:w="255"/>
+        <w:gridCol w:w="9829"/>
+      </w:tblGrid>
+      <w:tr>
+        <w:trPr/>
+        <w:tc>
+          <w:tcPr>
+            <w:tcW w:w="255" w:type="dxa"/>
+            <w:tcBorders>
+              <w:top w:val="single" w:sz="4" w:space="0" w:color="000000"/>
+              <w:left w:val="single" w:sz="4" w:space="0" w:color="000000"/>
+              <w:bottom w:val="single" w:sz="4" w:space="0" w:color="000000"/>
+              <w:right w:val="single" w:sz="4" w:space="0" w:color="000000"/>
+            </w:tcBorders>
+            <w:vAlign w:val="center"/>
+          </w:tcPr>
+          <w:p>
+            <w:pPr>
+              <w:pStyle w:val="Normal"/>
+              <w:widowControl w:val="false"/>
+              <w:jc w:val="center"/>
+              <w:rPr>
+                <w:sz w:val="22"/>
+                <w:szCs w:val="22"/>
+              </w:rPr>
+            </w:pPr>
+            <w:r>
+              <w:rPr>
+                <w:sz w:val="22"/>
+                <w:szCs w:val="22"/>
+              </w:rPr>
+              <w:t>Х</w:t>
+            </w:r>
+          </w:p>
+        </w:tc>
+        <w:tc>
+          <w:tcPr>
+            <w:tcW w:w="9829" w:type="dxa"/>
+            <w:tcBorders>
+              <w:left w:val="single" w:sz="4" w:space="0" w:color="000000"/>
+            </w:tcBorders>
+            <w:vAlign w:val="center"/>
+          </w:tcPr>
+          <w:p>
+            <w:pPr>
+              <w:pStyle w:val="Normal"/>
+              <w:keepNext w:val="true"/>
+              <w:widowControl w:val="false"/>
+              <w:spacing w:lineRule="auto" w:line="192"/>
+              <w:ind w:left="57" w:right="85" w:hanging="0"/>
+              <w:rPr>
+                <w:sz w:val="22"/>
+                <w:szCs w:val="22"/>
+              </w:rPr>
+            </w:pPr>
+            <w:r>
+              <w:rPr>
+                <w:sz w:val="22"/>
+                <w:szCs w:val="22"/>
+              </w:rPr>
+              <w:t>Адрес для переписки изменен на:</w:t>
+            </w:r>
+          </w:p>
+        </w:tc>
+      </w:tr>
+    </w:tbl>
+    <w:p>
+      <w:pPr>
+        <w:pStyle w:val="Normal"/>
+        <w:pBdr>
+          <w:bottom w:val="single" w:sz="2" w:space="1" w:color="000000"/>
+        </w:pBdr>
+        <w:rPr/>
+      </w:pPr>
+      <w:r>
+        <w:rPr>
+          <w:b/>
+          <w:sz w:val="22"/>
+          <w:szCs w:val="22"/>
+        </w:rPr>
+        <w:t>{{ new_post_address }}</w:t>
+      </w:r>
+    </w:p>
+    <w:p>
+      <w:pPr>
+        <w:pStyle w:val="Normal"/>
+        <w:pBdr>
+          <w:top w:val="single" w:sz="4" w:space="1" w:color="000000"/>
+        </w:pBdr>
+        <w:spacing w:before="0" w:after="240"/>
+        <w:jc w:val="left"/>
+        <w:rPr>
+          <w:i/>
+          <w:i/>
+          <w:sz w:val="16"/>
+          <w:szCs w:val="16"/>
+        </w:rPr>
+      </w:pPr>
+      <w:r>
+        <w:rPr>
+          <w:i w:val="false"/>
+          <w:iCs w:val="false"/>
+          <w:sz w:val="16"/>
+          <w:szCs w:val="16"/>
+        </w:rPr>
+        <w:t>{% endif %}</w:t>
       </w:r>
     </w:p>
     <w:tbl>
@@ -1036,14 +1208,14 @@
         <w:tblLook w:val="0000" w:noHBand="0" w:noVBand="0" w:firstColumn="0" w:lastRow="0" w:lastColumn="0" w:firstRow="0"/>
       </w:tblPr>
       <w:tblGrid>
-        <w:gridCol w:w="254"/>
-        <w:gridCol w:w="9781"/>
+        <w:gridCol w:w="250"/>
+        <w:gridCol w:w="9785"/>
       </w:tblGrid>
       <w:tr>
         <w:trPr/>
         <w:tc>
           <w:tcPr>
-            <w:tcW w:w="254" w:type="dxa"/>
+            <w:tcW w:w="250" w:type="dxa"/>
             <w:tcBorders>
               <w:top w:val="single" w:sz="4" w:space="0" w:color="000000"/>
               <w:left w:val="single" w:sz="4" w:space="0" w:color="000000"/>
@@ -1073,7 +1245,7 @@
         </w:tc>
         <w:tc>
           <w:tcPr>
-            <w:tcW w:w="9781" w:type="dxa"/>
+            <w:tcW w:w="9785" w:type="dxa"/>
             <w:tcBorders>
               <w:left w:val="single" w:sz="4" w:space="0" w:color="000000"/>
             </w:tcBorders>
@@ -1098,7 +1270,6 @@
                 <w:szCs w:val="22"/>
               </w:rPr>
               <w:t>Настоящим также уведомляю, что моим представителем (патентным поверенным) является</w:t>
-              <w:br/>
             </w:r>
           </w:p>
         </w:tc>
@@ -1185,14 +1356,14 @@
         <w:tblLook w:val="0000" w:noHBand="0" w:noVBand="0" w:firstColumn="0" w:lastRow="0" w:lastColumn="0" w:firstRow="0"/>
       </w:tblPr>
       <w:tblGrid>
-        <w:gridCol w:w="254"/>
-        <w:gridCol w:w="9781"/>
+        <w:gridCol w:w="250"/>
+        <w:gridCol w:w="9785"/>
       </w:tblGrid>
       <w:tr>
         <w:trPr/>
         <w:tc>
           <w:tcPr>
-            <w:tcW w:w="254" w:type="dxa"/>
+            <w:tcW w:w="250" w:type="dxa"/>
             <w:tcBorders>
               <w:top w:val="single" w:sz="4" w:space="0" w:color="000000"/>
               <w:left w:val="single" w:sz="4" w:space="0" w:color="000000"/>
@@ -1222,7 +1393,7 @@
         </w:tc>
         <w:tc>
           <w:tcPr>
-            <w:tcW w:w="9781" w:type="dxa"/>
+            <w:tcW w:w="9785" w:type="dxa"/>
             <w:tcBorders>
               <w:left w:val="single" w:sz="4" w:space="0" w:color="000000"/>
             </w:tcBorders>
@@ -1370,8 +1541,8 @@
         <w:gridCol w:w="453"/>
         <w:gridCol w:w="216"/>
         <w:gridCol w:w="2840"/>
-        <w:gridCol w:w="197"/>
-        <w:gridCol w:w="1554"/>
+        <w:gridCol w:w="201"/>
+        <w:gridCol w:w="1550"/>
       </w:tblGrid>
       <w:tr>
         <w:trPr/>
@@ -1460,13 +1631,7 @@
             </w:pPr>
             <w:r>
               <w:rPr/>
-              <w:t xml:space="preserve">ИНН:  </w:t>
-            </w:r>
-            <w:r>
-              <w:rPr>
-                <w:lang w:val="en-US"/>
-              </w:rPr>
-              <w:t>{{ inn }}</w:t>
+              <w:t>ИНН:  {% if is_legal %} {{ inn }} {% endif %}</w:t>
             </w:r>
           </w:p>
         </w:tc>
@@ -1535,13 +1700,7 @@
             </w:pPr>
             <w:r>
               <w:rPr/>
-              <w:t xml:space="preserve">КПП:  </w:t>
-            </w:r>
-            <w:r>
-              <w:rPr>
-                <w:lang w:val="en-US"/>
-              </w:rPr>
-              <w:t>{{ kpp }}</w:t>
+              <w:t>КПП: {% if is_legal %} {{ kpp }} {% endif %}</w:t>
             </w:r>
           </w:p>
         </w:tc>
@@ -1681,7 +1840,7 @@
             </w:pPr>
             <w:r>
               <w:rPr/>
-              <w:t>ИНН:</w:t>
+              <w:t>ИНН: {% if is_person %} {{ inn }} {% endif %}</w:t>
             </w:r>
           </w:p>
         </w:tc>
@@ -2214,7 +2373,7 @@
         </w:tc>
         <w:tc>
           <w:tcPr>
-            <w:tcW w:w="197" w:type="dxa"/>
+            <w:tcW w:w="201" w:type="dxa"/>
             <w:tcBorders>
               <w:top w:val="single" w:sz="4" w:space="0" w:color="000000"/>
               <w:left w:val="single" w:sz="4" w:space="0" w:color="000000"/>
@@ -2238,7 +2397,7 @@
         </w:tc>
         <w:tc>
           <w:tcPr>
-            <w:tcW w:w="1554" w:type="dxa"/>
+            <w:tcW w:w="1550" w:type="dxa"/>
             <w:tcBorders>
               <w:left w:val="single" w:sz="4" w:space="0" w:color="000000"/>
             </w:tcBorders>
@@ -2397,13 +2556,13 @@
         <w:tblLook w:val="0000" w:noHBand="0" w:noVBand="0" w:firstColumn="0" w:lastRow="0" w:lastColumn="0" w:firstRow="0"/>
       </w:tblPr>
       <w:tblGrid>
-        <w:gridCol w:w="1417"/>
-        <w:gridCol w:w="256"/>
-        <w:gridCol w:w="5557"/>
-        <w:gridCol w:w="397"/>
-        <w:gridCol w:w="537"/>
-        <w:gridCol w:w="398"/>
-        <w:gridCol w:w="566"/>
+        <w:gridCol w:w="1414"/>
+        <w:gridCol w:w="259"/>
+        <w:gridCol w:w="5558"/>
+        <w:gridCol w:w="399"/>
+        <w:gridCol w:w="534"/>
+        <w:gridCol w:w="399"/>
+        <w:gridCol w:w="565"/>
       </w:tblGrid>
       <w:tr>
         <w:trPr>
@@ -2411,7 +2570,7 @@
         </w:trPr>
         <w:tc>
           <w:tcPr>
-            <w:tcW w:w="1417" w:type="dxa"/>
+            <w:tcW w:w="1414" w:type="dxa"/>
             <w:tcBorders/>
             <w:vAlign w:val="center"/>
           </w:tcPr>
@@ -2435,87 +2594,87 @@
         </w:tc>
         <w:tc>
           <w:tcPr>
-            <w:tcW w:w="256" w:type="dxa"/>
-            <w:tcBorders/>
-          </w:tcPr>
-          <w:p>
-            <w:pPr>
-              <w:pStyle w:val="Normal"/>
-              <w:widowControl w:val="false"/>
-              <w:rPr/>
-            </w:pPr>
-            <w:r>
-              <w:rPr/>
-            </w:r>
-          </w:p>
-        </w:tc>
-        <w:tc>
-          <w:tcPr>
-            <w:tcW w:w="5557" w:type="dxa"/>
-            <w:tcBorders/>
-          </w:tcPr>
-          <w:p>
-            <w:pPr>
-              <w:pStyle w:val="Normal"/>
-              <w:widowControl w:val="false"/>
-              <w:rPr/>
-            </w:pPr>
-            <w:r>
-              <w:rPr/>
-            </w:r>
-          </w:p>
-        </w:tc>
-        <w:tc>
-          <w:tcPr>
-            <w:tcW w:w="397" w:type="dxa"/>
-            <w:tcBorders/>
-          </w:tcPr>
-          <w:p>
-            <w:pPr>
-              <w:pStyle w:val="Normal"/>
-              <w:widowControl w:val="false"/>
-              <w:rPr/>
-            </w:pPr>
-            <w:r>
-              <w:rPr/>
-            </w:r>
-          </w:p>
-        </w:tc>
-        <w:tc>
-          <w:tcPr>
-            <w:tcW w:w="537" w:type="dxa"/>
-            <w:tcBorders/>
-          </w:tcPr>
-          <w:p>
-            <w:pPr>
-              <w:pStyle w:val="Normal"/>
-              <w:widowControl w:val="false"/>
-              <w:rPr/>
-            </w:pPr>
-            <w:r>
-              <w:rPr/>
-            </w:r>
-          </w:p>
-        </w:tc>
-        <w:tc>
-          <w:tcPr>
-            <w:tcW w:w="398" w:type="dxa"/>
-            <w:tcBorders/>
-          </w:tcPr>
-          <w:p>
-            <w:pPr>
-              <w:pStyle w:val="Normal"/>
-              <w:widowControl w:val="false"/>
-              <w:rPr/>
-            </w:pPr>
-            <w:r>
-              <w:rPr/>
-            </w:r>
-          </w:p>
-        </w:tc>
-        <w:tc>
-          <w:tcPr>
-            <w:tcW w:w="566" w:type="dxa"/>
+            <w:tcW w:w="259" w:type="dxa"/>
+            <w:tcBorders/>
+          </w:tcPr>
+          <w:p>
+            <w:pPr>
+              <w:pStyle w:val="Normal"/>
+              <w:widowControl w:val="false"/>
+              <w:rPr/>
+            </w:pPr>
+            <w:r>
+              <w:rPr/>
+            </w:r>
+          </w:p>
+        </w:tc>
+        <w:tc>
+          <w:tcPr>
+            <w:tcW w:w="5558" w:type="dxa"/>
+            <w:tcBorders/>
+          </w:tcPr>
+          <w:p>
+            <w:pPr>
+              <w:pStyle w:val="Normal"/>
+              <w:widowControl w:val="false"/>
+              <w:rPr/>
+            </w:pPr>
+            <w:r>
+              <w:rPr/>
+            </w:r>
+          </w:p>
+        </w:tc>
+        <w:tc>
+          <w:tcPr>
+            <w:tcW w:w="399" w:type="dxa"/>
+            <w:tcBorders/>
+          </w:tcPr>
+          <w:p>
+            <w:pPr>
+              <w:pStyle w:val="Normal"/>
+              <w:widowControl w:val="false"/>
+              <w:rPr/>
+            </w:pPr>
+            <w:r>
+              <w:rPr/>
+            </w:r>
+          </w:p>
+        </w:tc>
+        <w:tc>
+          <w:tcPr>
+            <w:tcW w:w="534" w:type="dxa"/>
+            <w:tcBorders/>
+          </w:tcPr>
+          <w:p>
+            <w:pPr>
+              <w:pStyle w:val="Normal"/>
+              <w:widowControl w:val="false"/>
+              <w:rPr/>
+            </w:pPr>
+            <w:r>
+              <w:rPr/>
+            </w:r>
+          </w:p>
+        </w:tc>
+        <w:tc>
+          <w:tcPr>
+            <w:tcW w:w="399" w:type="dxa"/>
+            <w:tcBorders/>
+          </w:tcPr>
+          <w:p>
+            <w:pPr>
+              <w:pStyle w:val="Normal"/>
+              <w:widowControl w:val="false"/>
+              <w:rPr/>
+            </w:pPr>
+            <w:r>
+              <w:rPr/>
+            </w:r>
+          </w:p>
+        </w:tc>
+        <w:tc>
+          <w:tcPr>
+            <w:tcW w:w="565" w:type="dxa"/>
             <w:tcBorders/>
           </w:tcPr>
           <w:p>
@@ -2534,7 +2693,7 @@
         <w:trPr/>
         <w:tc>
           <w:tcPr>
-            <w:tcW w:w="1417" w:type="dxa"/>
+            <w:tcW w:w="1414" w:type="dxa"/>
             <w:tcBorders/>
           </w:tcPr>
           <w:p>
@@ -2557,7 +2716,7 @@
         </w:tc>
         <w:tc>
           <w:tcPr>
-            <w:tcW w:w="256" w:type="dxa"/>
+            <w:tcW w:w="259" w:type="dxa"/>
             <w:tcBorders>
               <w:top w:val="single" w:sz="4" w:space="0" w:color="000000"/>
               <w:left w:val="single" w:sz="4" w:space="0" w:color="000000"/>
@@ -2587,7 +2746,7 @@
         </w:tc>
         <w:tc>
           <w:tcPr>
-            <w:tcW w:w="5557" w:type="dxa"/>
+            <w:tcW w:w="5558" w:type="dxa"/>
             <w:tcBorders>
               <w:left w:val="single" w:sz="4" w:space="0" w:color="000000"/>
             </w:tcBorders>
@@ -2614,7 +2773,7 @@
         </w:tc>
         <w:tc>
           <w:tcPr>
-            <w:tcW w:w="397" w:type="dxa"/>
+            <w:tcW w:w="399" w:type="dxa"/>
             <w:tcBorders>
               <w:bottom w:val="single" w:sz="4" w:space="0" w:color="000000"/>
             </w:tcBorders>
@@ -2641,7 +2800,7 @@
         </w:tc>
         <w:tc>
           <w:tcPr>
-            <w:tcW w:w="537" w:type="dxa"/>
+            <w:tcW w:w="534" w:type="dxa"/>
             <w:tcBorders/>
             <w:vAlign w:val="bottom"/>
           </w:tcPr>
@@ -2666,7 +2825,7 @@
         </w:tc>
         <w:tc>
           <w:tcPr>
-            <w:tcW w:w="398" w:type="dxa"/>
+            <w:tcW w:w="399" w:type="dxa"/>
             <w:tcBorders>
               <w:bottom w:val="single" w:sz="4" w:space="0" w:color="000000"/>
             </w:tcBorders>
@@ -2693,7 +2852,7 @@
         </w:tc>
         <w:tc>
           <w:tcPr>
-            <w:tcW w:w="566" w:type="dxa"/>
+            <w:tcW w:w="565" w:type="dxa"/>
             <w:tcBorders/>
             <w:vAlign w:val="bottom"/>
           </w:tcPr>
@@ -3005,6 +3164,42 @@
           <w:sz w:val="22"/>
           <w:szCs w:val="22"/>
         </w:rPr>
+      </w:r>
+    </w:p>
+    <w:p>
+      <w:pPr>
+        <w:pStyle w:val="Normal"/>
+        <w:rPr/>
+      </w:pPr>
+      <w:r>
+        <w:rPr/>
+      </w:r>
+    </w:p>
+    <w:p>
+      <w:pPr>
+        <w:pStyle w:val="Normal"/>
+        <w:rPr/>
+      </w:pPr>
+      <w:r>
+        <w:rPr/>
+      </w:r>
+    </w:p>
+    <w:p>
+      <w:pPr>
+        <w:pStyle w:val="Normal"/>
+        <w:rPr/>
+      </w:pPr>
+      <w:r>
+        <w:rPr/>
+      </w:r>
+    </w:p>
+    <w:p>
+      <w:pPr>
+        <w:pStyle w:val="Normal"/>
+        <w:rPr/>
+      </w:pPr>
+      <w:r>
+        <w:rPr/>
       </w:r>
     </w:p>
     <w:p>
@@ -3546,13 +3741,14 @@
     <w:rsid w:val="00e93b33"/>
     <w:pPr>
       <w:widowControl/>
+      <w:suppressAutoHyphens w:val="true"/>
       <w:bidi w:val="0"/>
       <w:spacing w:before="0" w:after="0"/>
       <w:ind w:right="19772" w:hanging="0"/>
       <w:jc w:val="both"/>
     </w:pPr>
     <w:rPr>
-      <w:rFonts w:ascii="Courier New" w:hAnsi="Courier New" w:cs="Courier New" w:eastAsia="Times New Roman"/>
+      <w:rFonts w:ascii="Courier New" w:hAnsi="Courier New" w:eastAsia="Times New Roman" w:cs="Courier New"/>
       <w:color w:val="auto"/>
       <w:kern w:val="0"/>
       <w:sz w:val="20"/>

</xml_diff>